<commit_message>
add w6 meeting agenda
</commit_message>
<xml_diff>
--- a/Agenda/Week 6 Meeting Agenda.docx
+++ b/Agenda/Week 6 Meeting Agenda.docx
@@ -812,79 +812,11 @@
     </w:p>
     <w:p>
       <w:pPr>
-        <w:spacing w:before="240" w:after="240" w:line="240" w:lineRule="auto"/>
-        <w:rPr>
-          <w:rFonts w:ascii="Times New Roman" w:eastAsia="Times New Roman" w:hAnsi="Times New Roman" w:cs="Times New Roman"/>
-          <w:color w:val="000000" w:themeColor="text1"/>
-          <w:sz w:val="26"/>
-          <w:szCs w:val="26"/>
-          <w:lang w:val="en-AU" w:eastAsia="zh-CN"/>
-        </w:rPr>
-      </w:pPr>
-      <w:hyperlink r:id="rId8" w:history="1">
-        <w:r>
-          <w:rPr>
-            <w:rStyle w:val="Hyperlink"/>
-            <w:rFonts w:ascii="Times New Roman" w:eastAsia="Times New Roman" w:hAnsi="Times New Roman" w:cs="Times New Roman"/>
-            <w:sz w:val="26"/>
-            <w:szCs w:val="26"/>
-            <w:lang w:val="en-AU" w:eastAsia="zh-CN"/>
-          </w:rPr>
-          <w:t>h</w:t>
-        </w:r>
-        <w:r>
-          <w:rPr>
-            <w:rStyle w:val="Hyperlink"/>
-            <w:rFonts w:ascii="Times New Roman" w:eastAsia="Times New Roman" w:hAnsi="Times New Roman" w:cs="Times New Roman"/>
-            <w:sz w:val="26"/>
-            <w:szCs w:val="26"/>
-            <w:lang w:val="en-AU" w:eastAsia="zh-CN"/>
-          </w:rPr>
-          <w:t>t</w:t>
-        </w:r>
-        <w:r>
-          <w:rPr>
-            <w:rStyle w:val="Hyperlink"/>
-            <w:rFonts w:ascii="Times New Roman" w:eastAsia="Times New Roman" w:hAnsi="Times New Roman" w:cs="Times New Roman"/>
-            <w:sz w:val="26"/>
-            <w:szCs w:val="26"/>
-            <w:lang w:val="en-AU" w:eastAsia="zh-CN"/>
-          </w:rPr>
-          <w:t>tps://1drv.ms/w/s!AqBPKcNbLILlhULcM</w:t>
-        </w:r>
-        <w:r>
-          <w:rPr>
-            <w:rStyle w:val="Hyperlink"/>
-            <w:rFonts w:ascii="Times New Roman" w:eastAsia="Times New Roman" w:hAnsi="Times New Roman" w:cs="Times New Roman"/>
-            <w:sz w:val="26"/>
-            <w:szCs w:val="26"/>
-            <w:lang w:val="en-AU" w:eastAsia="zh-CN"/>
-          </w:rPr>
-          <w:t>u</w:t>
-        </w:r>
-        <w:r>
-          <w:rPr>
-            <w:rStyle w:val="Hyperlink"/>
-            <w:rFonts w:ascii="Times New Roman" w:eastAsia="Times New Roman" w:hAnsi="Times New Roman" w:cs="Times New Roman"/>
-            <w:sz w:val="26"/>
-            <w:szCs w:val="26"/>
-            <w:lang w:val="en-AU" w:eastAsia="zh-CN"/>
-          </w:rPr>
-          <w:t>gQ4Vm-PBzz?e=oDLRaA</w:t>
-        </w:r>
-      </w:hyperlink>
-    </w:p>
-    <w:p>
-      <w:pPr>
-        <w:rPr>
-          <w:rFonts w:ascii="Times New Roman" w:eastAsia="Times New Roman" w:hAnsi="Times New Roman" w:cs="Times New Roman"/>
-          <w:color w:val="000000" w:themeColor="text1"/>
-          <w:lang w:val="en-AU"/>
-        </w:rPr>
-      </w:pPr>
-    </w:p>
-    <w:p>
-      <w:pPr>
+        <w:pStyle w:val="ListParagraph"/>
+        <w:numPr>
+          <w:ilvl w:val="0"/>
+          <w:numId w:val="4"/>
+        </w:numPr>
         <w:tabs>
           <w:tab w:val="left" w:pos="560"/>
           <w:tab w:val="left" w:pos="1120"/>
@@ -919,38 +851,71 @@
           <w:szCs w:val="26"/>
           <w:lang w:val="en-AU" w:eastAsia="zh-CN"/>
         </w:rPr>
-        <w:t xml:space="preserve">3.2 Discuss </w:t>
-      </w:r>
-      <w:r>
-        <w:rPr>
-          <w:rFonts w:ascii="Times New Roman" w:eastAsia="Times New Roman" w:hAnsi="Times New Roman" w:cs="Times New Roman"/>
-          <w:color w:val="000000" w:themeColor="text1"/>
-          <w:sz w:val="26"/>
-          <w:szCs w:val="26"/>
-          <w:lang w:val="en-AU" w:eastAsia="zh-CN"/>
-        </w:rPr>
-        <w:t>all</w:t>
-      </w:r>
-      <w:r>
-        <w:rPr>
-          <w:rFonts w:ascii="Times New Roman" w:eastAsia="Times New Roman" w:hAnsi="Times New Roman" w:cs="Times New Roman"/>
-          <w:color w:val="000000" w:themeColor="text1"/>
-          <w:sz w:val="26"/>
-          <w:szCs w:val="26"/>
-          <w:lang w:val="en-AU" w:eastAsia="zh-CN"/>
-        </w:rPr>
-        <w:t xml:space="preserve"> backend </w:t>
-      </w:r>
-      <w:r>
-        <w:rPr>
-          <w:rFonts w:ascii="Times New Roman" w:eastAsia="Times New Roman" w:hAnsi="Times New Roman" w:cs="Times New Roman"/>
-          <w:color w:val="000000" w:themeColor="text1"/>
-          <w:sz w:val="26"/>
-          <w:szCs w:val="26"/>
-          <w:lang w:val="en-AU" w:eastAsia="zh-CN"/>
-        </w:rPr>
-        <w:t xml:space="preserve">functionalities </w:t>
-      </w:r>
+        <w:t xml:space="preserve">Add backend </w:t>
+      </w:r>
+      <w:r>
+        <w:rPr>
+          <w:rFonts w:ascii="Times New Roman" w:eastAsia="Times New Roman" w:hAnsi="Times New Roman" w:cs="Times New Roman"/>
+          <w:color w:val="000000" w:themeColor="text1"/>
+          <w:sz w:val="26"/>
+          <w:szCs w:val="26"/>
+          <w:lang w:val="en-AU" w:eastAsia="zh-CN"/>
+        </w:rPr>
+        <w:t>development of</w:t>
+      </w:r>
+      <w:r>
+        <w:rPr>
+          <w:rFonts w:ascii="Times New Roman" w:eastAsia="Times New Roman" w:hAnsi="Times New Roman" w:cs="Times New Roman"/>
+          <w:color w:val="000000" w:themeColor="text1"/>
+          <w:sz w:val="26"/>
+          <w:szCs w:val="26"/>
+          <w:lang w:val="en-AU" w:eastAsia="zh-CN"/>
+        </w:rPr>
+        <w:t xml:space="preserve"> </w:t>
+      </w:r>
+      <w:r>
+        <w:rPr>
+          <w:rFonts w:ascii="Times New Roman" w:eastAsia="Times New Roman" w:hAnsi="Times New Roman" w:cs="Times New Roman"/>
+          <w:color w:val="000000" w:themeColor="text1"/>
+          <w:sz w:val="26"/>
+          <w:szCs w:val="26"/>
+          <w:lang w:val="en-AU" w:eastAsia="zh-CN"/>
+        </w:rPr>
+        <w:t>Auth Connect</w:t>
+      </w:r>
+    </w:p>
+    <w:p>
+      <w:pPr>
+        <w:spacing w:before="240" w:after="240" w:line="240" w:lineRule="auto"/>
+        <w:rPr>
+          <w:rFonts w:ascii="Times New Roman" w:eastAsia="Times New Roman" w:hAnsi="Times New Roman" w:cs="Times New Roman"/>
+          <w:color w:val="000000" w:themeColor="text1"/>
+          <w:sz w:val="26"/>
+          <w:szCs w:val="26"/>
+          <w:lang w:val="en-AU" w:eastAsia="zh-CN"/>
+        </w:rPr>
+      </w:pPr>
+      <w:hyperlink r:id="rId8" w:history="1">
+        <w:r>
+          <w:rPr>
+            <w:rStyle w:val="Hyperlink"/>
+            <w:rFonts w:ascii="Times New Roman" w:eastAsia="Times New Roman" w:hAnsi="Times New Roman" w:cs="Times New Roman"/>
+            <w:sz w:val="26"/>
+            <w:szCs w:val="26"/>
+            <w:lang w:val="en-AU" w:eastAsia="zh-CN"/>
+          </w:rPr>
+          <w:t>https://1drv.ms/w/s!AqBPKcNbLILlhULcMugQ4Vm-PBzz?e=oDLRaA</w:t>
+        </w:r>
+      </w:hyperlink>
+    </w:p>
+    <w:p>
+      <w:pPr>
+        <w:rPr>
+          <w:rFonts w:ascii="Times New Roman" w:eastAsia="Times New Roman" w:hAnsi="Times New Roman" w:cs="Times New Roman"/>
+          <w:color w:val="000000" w:themeColor="text1"/>
+          <w:lang w:val="en-AU"/>
+        </w:rPr>
+      </w:pPr>
     </w:p>
     <w:p>
       <w:pPr>
@@ -988,11 +953,56 @@
           <w:szCs w:val="26"/>
           <w:lang w:val="en-AU" w:eastAsia="zh-CN"/>
         </w:rPr>
-        <w:t>Auth Connect</w:t>
-      </w:r>
-    </w:p>
-    <w:p>
-      <w:pPr>
+        <w:t xml:space="preserve">3.2 Discuss </w:t>
+      </w:r>
+      <w:r>
+        <w:rPr>
+          <w:rFonts w:ascii="Times New Roman" w:eastAsia="Times New Roman" w:hAnsi="Times New Roman" w:cs="Times New Roman"/>
+          <w:color w:val="000000" w:themeColor="text1"/>
+          <w:sz w:val="26"/>
+          <w:szCs w:val="26"/>
+          <w:lang w:val="en-AU" w:eastAsia="zh-CN"/>
+        </w:rPr>
+        <w:t>all</w:t>
+      </w:r>
+      <w:r>
+        <w:rPr>
+          <w:rFonts w:ascii="Times New Roman" w:eastAsia="Times New Roman" w:hAnsi="Times New Roman" w:cs="Times New Roman"/>
+          <w:color w:val="000000" w:themeColor="text1"/>
+          <w:sz w:val="26"/>
+          <w:szCs w:val="26"/>
+          <w:lang w:val="en-AU" w:eastAsia="zh-CN"/>
+        </w:rPr>
+        <w:t xml:space="preserve"> backend </w:t>
+      </w:r>
+      <w:r>
+        <w:rPr>
+          <w:rFonts w:ascii="Times New Roman" w:eastAsia="Times New Roman" w:hAnsi="Times New Roman" w:cs="Times New Roman"/>
+          <w:color w:val="000000" w:themeColor="text1"/>
+          <w:sz w:val="26"/>
+          <w:szCs w:val="26"/>
+          <w:lang w:val="en-AU" w:eastAsia="zh-CN"/>
+        </w:rPr>
+        <w:t xml:space="preserve">functionalities </w:t>
+      </w:r>
+      <w:r>
+        <w:rPr>
+          <w:rFonts w:ascii="Times New Roman" w:eastAsia="Times New Roman" w:hAnsi="Times New Roman" w:cs="Times New Roman"/>
+          <w:color w:val="000000" w:themeColor="text1"/>
+          <w:sz w:val="26"/>
+          <w:szCs w:val="26"/>
+          <w:lang w:val="en-AU" w:eastAsia="zh-CN"/>
+        </w:rPr>
+        <w:t>and recommended tech stacks</w:t>
+      </w:r>
+    </w:p>
+    <w:p>
+      <w:pPr>
+        <w:pStyle w:val="ListParagraph"/>
+        <w:numPr>
+          <w:ilvl w:val="0"/>
+          <w:numId w:val="4"/>
+        </w:numPr>
         <w:tabs>
           <w:tab w:val="left" w:pos="560"/>
           <w:tab w:val="left" w:pos="1120"/>
@@ -1019,60 +1029,24 @@
           <w:lang w:val="en-AU" w:eastAsia="zh-CN"/>
         </w:rPr>
       </w:pPr>
-    </w:p>
-    <w:p>
-      <w:pPr>
-        <w:spacing w:before="240" w:after="240" w:line="240" w:lineRule="auto"/>
-        <w:rPr>
-          <w:rFonts w:ascii="Times New Roman" w:eastAsia="Times New Roman" w:hAnsi="Times New Roman" w:cs="Times New Roman"/>
-          <w:color w:val="000000"/>
-          <w:sz w:val="26"/>
-          <w:szCs w:val="26"/>
-          <w:lang w:val="en-AU" w:eastAsia="zh-CN"/>
-        </w:rPr>
-      </w:pPr>
-      <w:r>
-        <w:rPr>
-          <w:rFonts w:ascii="Times New Roman" w:eastAsia="Times New Roman" w:hAnsi="Times New Roman" w:cs="Times New Roman"/>
-          <w:color w:val="000000" w:themeColor="text1"/>
-          <w:sz w:val="26"/>
-          <w:szCs w:val="26"/>
-          <w:lang w:val="en-AU" w:eastAsia="zh-CN"/>
-        </w:rPr>
-        <w:t>3.3</w:t>
-      </w:r>
-      <w:r>
-        <w:rPr>
-          <w:rFonts w:ascii="Times New Roman" w:eastAsia="Times New Roman" w:hAnsi="Times New Roman" w:cs="Times New Roman"/>
-          <w:color w:val="000000" w:themeColor="text1"/>
-          <w:sz w:val="26"/>
-          <w:szCs w:val="26"/>
-          <w:lang w:val="en-AU" w:eastAsia="zh-CN"/>
-        </w:rPr>
-        <w:t xml:space="preserve"> </w:t>
-      </w:r>
-      <w:r>
-        <w:rPr>
-          <w:rFonts w:ascii="Times New Roman" w:eastAsia="Times New Roman" w:hAnsi="Times New Roman" w:cs="Times New Roman"/>
-          <w:color w:val="000000" w:themeColor="text1"/>
-          <w:sz w:val="26"/>
-          <w:szCs w:val="26"/>
-          <w:lang w:val="en-AU" w:eastAsia="zh-CN"/>
-        </w:rPr>
-        <w:t>Provide dummy data </w:t>
-      </w:r>
-      <w:r>
-        <w:rPr>
-          <w:rFonts w:ascii="Times New Roman" w:hAnsi="Times New Roman" w:cs="Times New Roman"/>
-          <w:color w:val="000000" w:themeColor="text1"/>
-          <w:sz w:val="26"/>
-          <w:szCs w:val="26"/>
-        </w:rPr>
-        <w:t>for development demo.</w:t>
-      </w:r>
-    </w:p>
-    <w:p>
-      <w:pPr>
+      <w:r>
+        <w:rPr>
+          <w:rFonts w:ascii="Times New Roman" w:eastAsia="Times New Roman" w:hAnsi="Times New Roman" w:cs="Times New Roman"/>
+          <w:color w:val="000000" w:themeColor="text1"/>
+          <w:sz w:val="26"/>
+          <w:szCs w:val="26"/>
+          <w:lang w:val="en-AU" w:eastAsia="zh-CN"/>
+        </w:rPr>
+        <w:t>Auth Connect</w:t>
+      </w:r>
+    </w:p>
+    <w:p>
+      <w:pPr>
+        <w:pStyle w:val="ListParagraph"/>
+        <w:numPr>
+          <w:ilvl w:val="0"/>
+          <w:numId w:val="4"/>
+        </w:numPr>
         <w:tabs>
           <w:tab w:val="left" w:pos="560"/>
           <w:tab w:val="left" w:pos="1120"/>
@@ -1092,14 +1066,23 @@
         <w:adjustRightInd w:val="0"/>
         <w:spacing w:line="240" w:lineRule="auto"/>
         <w:rPr>
-          <w:rFonts w:ascii="Times New Roman" w:hAnsi="Times New Roman" w:cs="Times New Roman"/>
-          <w:b/>
-          <w:bCs/>
-          <w:color w:val="000000"/>
-          <w:sz w:val="26"/>
-          <w:szCs w:val="26"/>
-        </w:rPr>
-      </w:pPr>
+          <w:rFonts w:ascii="Times New Roman" w:eastAsia="Times New Roman" w:hAnsi="Times New Roman" w:cs="Times New Roman"/>
+          <w:color w:val="000000" w:themeColor="text1"/>
+          <w:sz w:val="26"/>
+          <w:szCs w:val="26"/>
+          <w:lang w:val="en-AU" w:eastAsia="zh-CN"/>
+        </w:rPr>
+      </w:pPr>
+      <w:r>
+        <w:rPr>
+          <w:rFonts w:ascii="Times New Roman" w:eastAsia="Times New Roman" w:hAnsi="Times New Roman" w:cs="Times New Roman"/>
+          <w:color w:val="000000" w:themeColor="text1"/>
+          <w:sz w:val="26"/>
+          <w:szCs w:val="26"/>
+          <w:lang w:val="en-AU" w:eastAsia="zh-CN"/>
+        </w:rPr>
+        <w:t>…</w:t>
+      </w:r>
     </w:p>
     <w:p>
       <w:pPr>
@@ -1122,6 +1105,116 @@
         <w:adjustRightInd w:val="0"/>
         <w:spacing w:line="240" w:lineRule="auto"/>
         <w:rPr>
+          <w:rFonts w:ascii="Times New Roman" w:eastAsia="Times New Roman" w:hAnsi="Times New Roman" w:cs="Times New Roman"/>
+          <w:color w:val="000000" w:themeColor="text1"/>
+          <w:sz w:val="26"/>
+          <w:szCs w:val="26"/>
+          <w:lang w:val="en-AU" w:eastAsia="zh-CN"/>
+        </w:rPr>
+      </w:pPr>
+    </w:p>
+    <w:p>
+      <w:pPr>
+        <w:spacing w:before="240" w:after="240" w:line="240" w:lineRule="auto"/>
+        <w:rPr>
+          <w:rFonts w:ascii="Times New Roman" w:eastAsia="Times New Roman" w:hAnsi="Times New Roman" w:cs="Times New Roman"/>
+          <w:color w:val="000000"/>
+          <w:sz w:val="26"/>
+          <w:szCs w:val="26"/>
+          <w:lang w:val="en-AU" w:eastAsia="zh-CN"/>
+        </w:rPr>
+      </w:pPr>
+      <w:r>
+        <w:rPr>
+          <w:rFonts w:ascii="Times New Roman" w:eastAsia="Times New Roman" w:hAnsi="Times New Roman" w:cs="Times New Roman"/>
+          <w:color w:val="000000" w:themeColor="text1"/>
+          <w:sz w:val="26"/>
+          <w:szCs w:val="26"/>
+          <w:lang w:val="en-AU" w:eastAsia="zh-CN"/>
+        </w:rPr>
+        <w:t>3.3</w:t>
+      </w:r>
+      <w:r>
+        <w:rPr>
+          <w:rFonts w:ascii="Times New Roman" w:eastAsia="Times New Roman" w:hAnsi="Times New Roman" w:cs="Times New Roman"/>
+          <w:color w:val="000000" w:themeColor="text1"/>
+          <w:sz w:val="26"/>
+          <w:szCs w:val="26"/>
+          <w:lang w:val="en-AU" w:eastAsia="zh-CN"/>
+        </w:rPr>
+        <w:t xml:space="preserve"> </w:t>
+      </w:r>
+      <w:r>
+        <w:rPr>
+          <w:rFonts w:ascii="Times New Roman" w:eastAsia="Times New Roman" w:hAnsi="Times New Roman" w:cs="Times New Roman"/>
+          <w:color w:val="000000" w:themeColor="text1"/>
+          <w:sz w:val="26"/>
+          <w:szCs w:val="26"/>
+          <w:lang w:val="en-AU" w:eastAsia="zh-CN"/>
+        </w:rPr>
+        <w:t>Provide dummy data </w:t>
+      </w:r>
+      <w:r>
+        <w:rPr>
+          <w:rFonts w:ascii="Times New Roman" w:hAnsi="Times New Roman" w:cs="Times New Roman"/>
+          <w:color w:val="000000" w:themeColor="text1"/>
+          <w:sz w:val="26"/>
+          <w:szCs w:val="26"/>
+        </w:rPr>
+        <w:t>for development demo.</w:t>
+      </w:r>
+    </w:p>
+    <w:p>
+      <w:pPr>
+        <w:tabs>
+          <w:tab w:val="left" w:pos="560"/>
+          <w:tab w:val="left" w:pos="1120"/>
+          <w:tab w:val="left" w:pos="1680"/>
+          <w:tab w:val="left" w:pos="2240"/>
+          <w:tab w:val="left" w:pos="2800"/>
+          <w:tab w:val="left" w:pos="3360"/>
+          <w:tab w:val="left" w:pos="3920"/>
+          <w:tab w:val="left" w:pos="4480"/>
+          <w:tab w:val="left" w:pos="5040"/>
+          <w:tab w:val="left" w:pos="5600"/>
+          <w:tab w:val="left" w:pos="6160"/>
+          <w:tab w:val="left" w:pos="6720"/>
+        </w:tabs>
+        <w:autoSpaceDE w:val="0"/>
+        <w:autoSpaceDN w:val="0"/>
+        <w:adjustRightInd w:val="0"/>
+        <w:spacing w:line="240" w:lineRule="auto"/>
+        <w:rPr>
+          <w:rFonts w:ascii="Times New Roman" w:hAnsi="Times New Roman" w:cs="Times New Roman"/>
+          <w:b/>
+          <w:bCs/>
+          <w:color w:val="000000"/>
+          <w:sz w:val="26"/>
+          <w:szCs w:val="26"/>
+        </w:rPr>
+      </w:pPr>
+    </w:p>
+    <w:p>
+      <w:pPr>
+        <w:tabs>
+          <w:tab w:val="left" w:pos="560"/>
+          <w:tab w:val="left" w:pos="1120"/>
+          <w:tab w:val="left" w:pos="1680"/>
+          <w:tab w:val="left" w:pos="2240"/>
+          <w:tab w:val="left" w:pos="2800"/>
+          <w:tab w:val="left" w:pos="3360"/>
+          <w:tab w:val="left" w:pos="3920"/>
+          <w:tab w:val="left" w:pos="4480"/>
+          <w:tab w:val="left" w:pos="5040"/>
+          <w:tab w:val="left" w:pos="5600"/>
+          <w:tab w:val="left" w:pos="6160"/>
+          <w:tab w:val="left" w:pos="6720"/>
+        </w:tabs>
+        <w:autoSpaceDE w:val="0"/>
+        <w:autoSpaceDN w:val="0"/>
+        <w:adjustRightInd w:val="0"/>
+        <w:spacing w:line="240" w:lineRule="auto"/>
+        <w:rPr>
           <w:rFonts w:ascii="Times New Roman" w:hAnsi="Times New Roman" w:cs="Times New Roman"/>
           <w:b/>
           <w:bCs/>
@@ -1356,6 +1449,345 @@
     </w:lvl>
   </w:abstractNum>
   <w:abstractNum w:abstractNumId="1" w15:restartNumberingAfterBreak="0">
+    <w:nsid w:val="14F955B3"/>
+    <w:multiLevelType w:val="hybridMultilevel"/>
+    <w:tmpl w:val="DE32B978"/>
+    <w:lvl w:ilvl="0" w:tplc="08090001">
+      <w:start w:val="1"/>
+      <w:numFmt w:val="bullet"/>
+      <w:lvlText w:val=""/>
+      <w:lvlJc w:val="left"/>
+      <w:pPr>
+        <w:ind w:left="1440" w:hanging="360"/>
+      </w:pPr>
+      <w:rPr>
+        <w:rFonts w:ascii="Symbol" w:hAnsi="Symbol" w:hint="default"/>
+      </w:rPr>
+    </w:lvl>
+    <w:lvl w:ilvl="1" w:tplc="08090003" w:tentative="1">
+      <w:start w:val="1"/>
+      <w:numFmt w:val="bullet"/>
+      <w:lvlText w:val="o"/>
+      <w:lvlJc w:val="left"/>
+      <w:pPr>
+        <w:ind w:left="2160" w:hanging="360"/>
+      </w:pPr>
+      <w:rPr>
+        <w:rFonts w:ascii="Courier New" w:hAnsi="Courier New" w:cs="Courier New" w:hint="default"/>
+      </w:rPr>
+    </w:lvl>
+    <w:lvl w:ilvl="2" w:tplc="08090005" w:tentative="1">
+      <w:start w:val="1"/>
+      <w:numFmt w:val="bullet"/>
+      <w:lvlText w:val=""/>
+      <w:lvlJc w:val="left"/>
+      <w:pPr>
+        <w:ind w:left="2880" w:hanging="360"/>
+      </w:pPr>
+      <w:rPr>
+        <w:rFonts w:ascii="Wingdings" w:hAnsi="Wingdings" w:hint="default"/>
+      </w:rPr>
+    </w:lvl>
+    <w:lvl w:ilvl="3" w:tplc="08090001" w:tentative="1">
+      <w:start w:val="1"/>
+      <w:numFmt w:val="bullet"/>
+      <w:lvlText w:val=""/>
+      <w:lvlJc w:val="left"/>
+      <w:pPr>
+        <w:ind w:left="3600" w:hanging="360"/>
+      </w:pPr>
+      <w:rPr>
+        <w:rFonts w:ascii="Symbol" w:hAnsi="Symbol" w:hint="default"/>
+      </w:rPr>
+    </w:lvl>
+    <w:lvl w:ilvl="4" w:tplc="08090003" w:tentative="1">
+      <w:start w:val="1"/>
+      <w:numFmt w:val="bullet"/>
+      <w:lvlText w:val="o"/>
+      <w:lvlJc w:val="left"/>
+      <w:pPr>
+        <w:ind w:left="4320" w:hanging="360"/>
+      </w:pPr>
+      <w:rPr>
+        <w:rFonts w:ascii="Courier New" w:hAnsi="Courier New" w:cs="Courier New" w:hint="default"/>
+      </w:rPr>
+    </w:lvl>
+    <w:lvl w:ilvl="5" w:tplc="08090005" w:tentative="1">
+      <w:start w:val="1"/>
+      <w:numFmt w:val="bullet"/>
+      <w:lvlText w:val=""/>
+      <w:lvlJc w:val="left"/>
+      <w:pPr>
+        <w:ind w:left="5040" w:hanging="360"/>
+      </w:pPr>
+      <w:rPr>
+        <w:rFonts w:ascii="Wingdings" w:hAnsi="Wingdings" w:hint="default"/>
+      </w:rPr>
+    </w:lvl>
+    <w:lvl w:ilvl="6" w:tplc="08090001" w:tentative="1">
+      <w:start w:val="1"/>
+      <w:numFmt w:val="bullet"/>
+      <w:lvlText w:val=""/>
+      <w:lvlJc w:val="left"/>
+      <w:pPr>
+        <w:ind w:left="5760" w:hanging="360"/>
+      </w:pPr>
+      <w:rPr>
+        <w:rFonts w:ascii="Symbol" w:hAnsi="Symbol" w:hint="default"/>
+      </w:rPr>
+    </w:lvl>
+    <w:lvl w:ilvl="7" w:tplc="08090003" w:tentative="1">
+      <w:start w:val="1"/>
+      <w:numFmt w:val="bullet"/>
+      <w:lvlText w:val="o"/>
+      <w:lvlJc w:val="left"/>
+      <w:pPr>
+        <w:ind w:left="6480" w:hanging="360"/>
+      </w:pPr>
+      <w:rPr>
+        <w:rFonts w:ascii="Courier New" w:hAnsi="Courier New" w:cs="Courier New" w:hint="default"/>
+      </w:rPr>
+    </w:lvl>
+    <w:lvl w:ilvl="8" w:tplc="08090005" w:tentative="1">
+      <w:start w:val="1"/>
+      <w:numFmt w:val="bullet"/>
+      <w:lvlText w:val=""/>
+      <w:lvlJc w:val="left"/>
+      <w:pPr>
+        <w:ind w:left="7200" w:hanging="360"/>
+      </w:pPr>
+      <w:rPr>
+        <w:rFonts w:ascii="Wingdings" w:hAnsi="Wingdings" w:hint="default"/>
+      </w:rPr>
+    </w:lvl>
+  </w:abstractNum>
+  <w:abstractNum w:abstractNumId="2" w15:restartNumberingAfterBreak="0">
+    <w:nsid w:val="25740EC4"/>
+    <w:multiLevelType w:val="hybridMultilevel"/>
+    <w:tmpl w:val="502AC844"/>
+    <w:lvl w:ilvl="0" w:tplc="08090001">
+      <w:start w:val="1"/>
+      <w:numFmt w:val="bullet"/>
+      <w:lvlText w:val=""/>
+      <w:lvlJc w:val="left"/>
+      <w:pPr>
+        <w:ind w:left="720" w:hanging="360"/>
+      </w:pPr>
+      <w:rPr>
+        <w:rFonts w:ascii="Symbol" w:hAnsi="Symbol" w:hint="default"/>
+      </w:rPr>
+    </w:lvl>
+    <w:lvl w:ilvl="1" w:tplc="08090003" w:tentative="1">
+      <w:start w:val="1"/>
+      <w:numFmt w:val="bullet"/>
+      <w:lvlText w:val="o"/>
+      <w:lvlJc w:val="left"/>
+      <w:pPr>
+        <w:ind w:left="1440" w:hanging="360"/>
+      </w:pPr>
+      <w:rPr>
+        <w:rFonts w:ascii="Courier New" w:hAnsi="Courier New" w:cs="Courier New" w:hint="default"/>
+      </w:rPr>
+    </w:lvl>
+    <w:lvl w:ilvl="2" w:tplc="08090005" w:tentative="1">
+      <w:start w:val="1"/>
+      <w:numFmt w:val="bullet"/>
+      <w:lvlText w:val=""/>
+      <w:lvlJc w:val="left"/>
+      <w:pPr>
+        <w:ind w:left="2160" w:hanging="360"/>
+      </w:pPr>
+      <w:rPr>
+        <w:rFonts w:ascii="Wingdings" w:hAnsi="Wingdings" w:hint="default"/>
+      </w:rPr>
+    </w:lvl>
+    <w:lvl w:ilvl="3" w:tplc="08090001" w:tentative="1">
+      <w:start w:val="1"/>
+      <w:numFmt w:val="bullet"/>
+      <w:lvlText w:val=""/>
+      <w:lvlJc w:val="left"/>
+      <w:pPr>
+        <w:ind w:left="2880" w:hanging="360"/>
+      </w:pPr>
+      <w:rPr>
+        <w:rFonts w:ascii="Symbol" w:hAnsi="Symbol" w:hint="default"/>
+      </w:rPr>
+    </w:lvl>
+    <w:lvl w:ilvl="4" w:tplc="08090003" w:tentative="1">
+      <w:start w:val="1"/>
+      <w:numFmt w:val="bullet"/>
+      <w:lvlText w:val="o"/>
+      <w:lvlJc w:val="left"/>
+      <w:pPr>
+        <w:ind w:left="3600" w:hanging="360"/>
+      </w:pPr>
+      <w:rPr>
+        <w:rFonts w:ascii="Courier New" w:hAnsi="Courier New" w:cs="Courier New" w:hint="default"/>
+      </w:rPr>
+    </w:lvl>
+    <w:lvl w:ilvl="5" w:tplc="08090005" w:tentative="1">
+      <w:start w:val="1"/>
+      <w:numFmt w:val="bullet"/>
+      <w:lvlText w:val=""/>
+      <w:lvlJc w:val="left"/>
+      <w:pPr>
+        <w:ind w:left="4320" w:hanging="360"/>
+      </w:pPr>
+      <w:rPr>
+        <w:rFonts w:ascii="Wingdings" w:hAnsi="Wingdings" w:hint="default"/>
+      </w:rPr>
+    </w:lvl>
+    <w:lvl w:ilvl="6" w:tplc="08090001" w:tentative="1">
+      <w:start w:val="1"/>
+      <w:numFmt w:val="bullet"/>
+      <w:lvlText w:val=""/>
+      <w:lvlJc w:val="left"/>
+      <w:pPr>
+        <w:ind w:left="5040" w:hanging="360"/>
+      </w:pPr>
+      <w:rPr>
+        <w:rFonts w:ascii="Symbol" w:hAnsi="Symbol" w:hint="default"/>
+      </w:rPr>
+    </w:lvl>
+    <w:lvl w:ilvl="7" w:tplc="08090003" w:tentative="1">
+      <w:start w:val="1"/>
+      <w:numFmt w:val="bullet"/>
+      <w:lvlText w:val="o"/>
+      <w:lvlJc w:val="left"/>
+      <w:pPr>
+        <w:ind w:left="5760" w:hanging="360"/>
+      </w:pPr>
+      <w:rPr>
+        <w:rFonts w:ascii="Courier New" w:hAnsi="Courier New" w:cs="Courier New" w:hint="default"/>
+      </w:rPr>
+    </w:lvl>
+    <w:lvl w:ilvl="8" w:tplc="08090005" w:tentative="1">
+      <w:start w:val="1"/>
+      <w:numFmt w:val="bullet"/>
+      <w:lvlText w:val=""/>
+      <w:lvlJc w:val="left"/>
+      <w:pPr>
+        <w:ind w:left="6480" w:hanging="360"/>
+      </w:pPr>
+      <w:rPr>
+        <w:rFonts w:ascii="Wingdings" w:hAnsi="Wingdings" w:hint="default"/>
+      </w:rPr>
+    </w:lvl>
+  </w:abstractNum>
+  <w:abstractNum w:abstractNumId="3" w15:restartNumberingAfterBreak="0">
+    <w:nsid w:val="2CC82C50"/>
+    <w:multiLevelType w:val="hybridMultilevel"/>
+    <w:tmpl w:val="765038DE"/>
+    <w:lvl w:ilvl="0" w:tplc="08090001">
+      <w:start w:val="1"/>
+      <w:numFmt w:val="bullet"/>
+      <w:lvlText w:val=""/>
+      <w:lvlJc w:val="left"/>
+      <w:pPr>
+        <w:ind w:left="720" w:hanging="360"/>
+      </w:pPr>
+      <w:rPr>
+        <w:rFonts w:ascii="Symbol" w:hAnsi="Symbol" w:hint="default"/>
+      </w:rPr>
+    </w:lvl>
+    <w:lvl w:ilvl="1" w:tplc="08090003" w:tentative="1">
+      <w:start w:val="1"/>
+      <w:numFmt w:val="bullet"/>
+      <w:lvlText w:val="o"/>
+      <w:lvlJc w:val="left"/>
+      <w:pPr>
+        <w:ind w:left="1440" w:hanging="360"/>
+      </w:pPr>
+      <w:rPr>
+        <w:rFonts w:ascii="Courier New" w:hAnsi="Courier New" w:cs="Courier New" w:hint="default"/>
+      </w:rPr>
+    </w:lvl>
+    <w:lvl w:ilvl="2" w:tplc="08090005" w:tentative="1">
+      <w:start w:val="1"/>
+      <w:numFmt w:val="bullet"/>
+      <w:lvlText w:val=""/>
+      <w:lvlJc w:val="left"/>
+      <w:pPr>
+        <w:ind w:left="2160" w:hanging="360"/>
+      </w:pPr>
+      <w:rPr>
+        <w:rFonts w:ascii="Wingdings" w:hAnsi="Wingdings" w:hint="default"/>
+      </w:rPr>
+    </w:lvl>
+    <w:lvl w:ilvl="3" w:tplc="08090001" w:tentative="1">
+      <w:start w:val="1"/>
+      <w:numFmt w:val="bullet"/>
+      <w:lvlText w:val=""/>
+      <w:lvlJc w:val="left"/>
+      <w:pPr>
+        <w:ind w:left="2880" w:hanging="360"/>
+      </w:pPr>
+      <w:rPr>
+        <w:rFonts w:ascii="Symbol" w:hAnsi="Symbol" w:hint="default"/>
+      </w:rPr>
+    </w:lvl>
+    <w:lvl w:ilvl="4" w:tplc="08090003" w:tentative="1">
+      <w:start w:val="1"/>
+      <w:numFmt w:val="bullet"/>
+      <w:lvlText w:val="o"/>
+      <w:lvlJc w:val="left"/>
+      <w:pPr>
+        <w:ind w:left="3600" w:hanging="360"/>
+      </w:pPr>
+      <w:rPr>
+        <w:rFonts w:ascii="Courier New" w:hAnsi="Courier New" w:cs="Courier New" w:hint="default"/>
+      </w:rPr>
+    </w:lvl>
+    <w:lvl w:ilvl="5" w:tplc="08090005" w:tentative="1">
+      <w:start w:val="1"/>
+      <w:numFmt w:val="bullet"/>
+      <w:lvlText w:val=""/>
+      <w:lvlJc w:val="left"/>
+      <w:pPr>
+        <w:ind w:left="4320" w:hanging="360"/>
+      </w:pPr>
+      <w:rPr>
+        <w:rFonts w:ascii="Wingdings" w:hAnsi="Wingdings" w:hint="default"/>
+      </w:rPr>
+    </w:lvl>
+    <w:lvl w:ilvl="6" w:tplc="08090001" w:tentative="1">
+      <w:start w:val="1"/>
+      <w:numFmt w:val="bullet"/>
+      <w:lvlText w:val=""/>
+      <w:lvlJc w:val="left"/>
+      <w:pPr>
+        <w:ind w:left="5040" w:hanging="360"/>
+      </w:pPr>
+      <w:rPr>
+        <w:rFonts w:ascii="Symbol" w:hAnsi="Symbol" w:hint="default"/>
+      </w:rPr>
+    </w:lvl>
+    <w:lvl w:ilvl="7" w:tplc="08090003" w:tentative="1">
+      <w:start w:val="1"/>
+      <w:numFmt w:val="bullet"/>
+      <w:lvlText w:val="o"/>
+      <w:lvlJc w:val="left"/>
+      <w:pPr>
+        <w:ind w:left="5760" w:hanging="360"/>
+      </w:pPr>
+      <w:rPr>
+        <w:rFonts w:ascii="Courier New" w:hAnsi="Courier New" w:cs="Courier New" w:hint="default"/>
+      </w:rPr>
+    </w:lvl>
+    <w:lvl w:ilvl="8" w:tplc="08090005" w:tentative="1">
+      <w:start w:val="1"/>
+      <w:numFmt w:val="bullet"/>
+      <w:lvlText w:val=""/>
+      <w:lvlJc w:val="left"/>
+      <w:pPr>
+        <w:ind w:left="6480" w:hanging="360"/>
+      </w:pPr>
+      <w:rPr>
+        <w:rFonts w:ascii="Wingdings" w:hAnsi="Wingdings" w:hint="default"/>
+      </w:rPr>
+    </w:lvl>
+  </w:abstractNum>
+  <w:abstractNum w:abstractNumId="4" w15:restartNumberingAfterBreak="0">
     <w:nsid w:val="39DE3F7B"/>
     <w:multiLevelType w:val="hybridMultilevel"/>
     <w:tmpl w:val="07964CD4"/>
@@ -1441,7 +1873,7 @@
       </w:pPr>
     </w:lvl>
   </w:abstractNum>
-  <w:abstractNum w:abstractNumId="2" w15:restartNumberingAfterBreak="0">
+  <w:abstractNum w:abstractNumId="5" w15:restartNumberingAfterBreak="0">
     <w:nsid w:val="6B322D47"/>
     <w:multiLevelType w:val="hybridMultilevel"/>
     <w:tmpl w:val="9474C9A0"/>
@@ -1558,10 +1990,19 @@
     <w:abstractNumId w:val="0"/>
   </w:num>
   <w:num w:numId="2">
-    <w:abstractNumId w:val="1"/>
+    <w:abstractNumId w:val="4"/>
   </w:num>
   <w:num w:numId="3">
+    <w:abstractNumId w:val="5"/>
+  </w:num>
+  <w:num w:numId="4">
     <w:abstractNumId w:val="2"/>
+  </w:num>
+  <w:num w:numId="5">
+    <w:abstractNumId w:val="3"/>
+  </w:num>
+  <w:num w:numId="6">
+    <w:abstractNumId w:val="1"/>
   </w:num>
 </w:numbering>
 </file>

</xml_diff>

<commit_message>
Emily modify meeting agenda week 4 &6
</commit_message>
<xml_diff>
--- a/Agenda/Week 6 Meeting Agenda.docx
+++ b/Agenda/Week 6 Meeting Agenda.docx
@@ -272,11 +272,28 @@
           <w:szCs w:val="26"/>
           <w:lang w:val="en-AU" w:eastAsia="zh-CN"/>
         </w:rPr>
-        <w:t>1 Apologies</w:t>
-      </w:r>
-    </w:p>
-    <w:p>
-      <w:pPr>
+        <w:t xml:space="preserve">1 </w:t>
+      </w:r>
+      <w:r>
+        <w:rPr>
+          <w:rFonts w:ascii="Times New Roman" w:eastAsia="Times New Roman" w:hAnsi="Times New Roman" w:cs="Times New Roman"/>
+          <w:b/>
+          <w:bCs/>
+          <w:color w:val="000000" w:themeColor="text1"/>
+          <w:sz w:val="26"/>
+          <w:szCs w:val="26"/>
+          <w:lang w:val="en-AU" w:eastAsia="zh-CN"/>
+        </w:rPr>
+        <w:t>Meeting Objectives</w:t>
+      </w:r>
+    </w:p>
+    <w:p>
+      <w:pPr>
+        <w:pStyle w:val="ListParagraph"/>
+        <w:numPr>
+          <w:ilvl w:val="0"/>
+          <w:numId w:val="7"/>
+        </w:numPr>
         <w:spacing w:before="240" w:after="240" w:line="240" w:lineRule="auto"/>
         <w:rPr>
           <w:rFonts w:ascii="Times New Roman" w:eastAsia="Times New Roman" w:hAnsi="Times New Roman" w:cs="Times New Roman"/>
@@ -292,7 +309,93 @@
           <w:szCs w:val="24"/>
           <w:lang w:val="en-AU" w:eastAsia="zh-CN"/>
         </w:rPr>
-        <w:t>None.</w:t>
+        <w:t>Confirm prototype changes</w:t>
+      </w:r>
+    </w:p>
+    <w:p>
+      <w:pPr>
+        <w:pStyle w:val="ListParagraph"/>
+        <w:numPr>
+          <w:ilvl w:val="0"/>
+          <w:numId w:val="7"/>
+        </w:numPr>
+        <w:spacing w:before="240" w:after="240" w:line="240" w:lineRule="auto"/>
+        <w:rPr>
+          <w:rFonts w:ascii="Times New Roman" w:eastAsia="Times New Roman" w:hAnsi="Times New Roman" w:cs="Times New Roman"/>
+          <w:sz w:val="24"/>
+          <w:szCs w:val="24"/>
+          <w:lang w:val="en-AU" w:eastAsia="zh-CN"/>
+        </w:rPr>
+      </w:pPr>
+      <w:r>
+        <w:rPr>
+          <w:rFonts w:ascii="Times New Roman" w:eastAsia="Times New Roman" w:hAnsi="Times New Roman" w:cs="Times New Roman"/>
+          <w:sz w:val="24"/>
+          <w:szCs w:val="24"/>
+          <w:lang w:val="en-AU" w:eastAsia="zh-CN"/>
+        </w:rPr>
+        <w:t>Present application demo</w:t>
+      </w:r>
+    </w:p>
+    <w:p>
+      <w:pPr>
+        <w:pStyle w:val="ListParagraph"/>
+        <w:numPr>
+          <w:ilvl w:val="0"/>
+          <w:numId w:val="7"/>
+        </w:numPr>
+        <w:spacing w:before="240" w:after="240" w:line="240" w:lineRule="auto"/>
+        <w:rPr>
+          <w:rFonts w:ascii="Times New Roman" w:eastAsia="Times New Roman" w:hAnsi="Times New Roman" w:cs="Times New Roman"/>
+          <w:sz w:val="24"/>
+          <w:szCs w:val="24"/>
+          <w:lang w:val="en-AU" w:eastAsia="zh-CN"/>
+        </w:rPr>
+      </w:pPr>
+      <w:r>
+        <w:rPr>
+          <w:rFonts w:ascii="Times New Roman" w:eastAsia="Times New Roman" w:hAnsi="Times New Roman" w:cs="Times New Roman"/>
+          <w:sz w:val="24"/>
+          <w:szCs w:val="24"/>
+          <w:lang w:val="en-AU" w:eastAsia="zh-CN"/>
+        </w:rPr>
+        <w:t xml:space="preserve">Discuss backend </w:t>
+      </w:r>
+      <w:r>
+        <w:rPr>
+          <w:rFonts w:ascii="Times New Roman" w:eastAsia="Times New Roman" w:hAnsi="Times New Roman" w:cs="Times New Roman"/>
+          <w:color w:val="000000" w:themeColor="text1"/>
+          <w:sz w:val="26"/>
+          <w:szCs w:val="26"/>
+          <w:lang w:val="en-AU" w:eastAsia="zh-CN"/>
+        </w:rPr>
+        <w:t>functionalities</w:t>
+      </w:r>
+    </w:p>
+    <w:p>
+      <w:pPr>
+        <w:pStyle w:val="ListParagraph"/>
+        <w:numPr>
+          <w:ilvl w:val="0"/>
+          <w:numId w:val="7"/>
+        </w:numPr>
+        <w:spacing w:before="240" w:after="240" w:line="240" w:lineRule="auto"/>
+        <w:rPr>
+          <w:rFonts w:ascii="Times New Roman" w:eastAsia="Times New Roman" w:hAnsi="Times New Roman" w:cs="Times New Roman"/>
+          <w:sz w:val="24"/>
+          <w:szCs w:val="24"/>
+          <w:lang w:val="en-AU" w:eastAsia="zh-CN"/>
+        </w:rPr>
+      </w:pPr>
+      <w:r>
+        <w:rPr>
+          <w:rFonts w:ascii="Times New Roman" w:eastAsia="Times New Roman" w:hAnsi="Times New Roman" w:cs="Times New Roman"/>
+          <w:color w:val="000000" w:themeColor="text1"/>
+          <w:sz w:val="26"/>
+          <w:szCs w:val="26"/>
+          <w:lang w:val="en-AU" w:eastAsia="zh-CN"/>
+        </w:rPr>
+        <w:t xml:space="preserve">Confirm when to provide dummy data </w:t>
       </w:r>
     </w:p>
     <w:p>
@@ -659,6 +762,7 @@
           <w:szCs w:val="24"/>
           <w:lang w:val="en-AU" w:eastAsia="zh-CN"/>
         </w:rPr>
+        <w:lastRenderedPageBreak/>
         <w:t>2.2 Demo</w:t>
       </w:r>
     </w:p>
@@ -1336,6 +1440,119 @@
 <file path=word/numbering.xml><?xml version="1.0" encoding="utf-8"?>
 <w:numbering xmlns:wpc="http://schemas.microsoft.com/office/word/2010/wordprocessingCanvas" xmlns:cx="http://schemas.microsoft.com/office/drawing/2014/chartex" xmlns:cx1="http://schemas.microsoft.com/office/drawing/2015/9/8/chartex" xmlns:cx2="http://schemas.microsoft.com/office/drawing/2015/10/21/chartex" xmlns:cx3="http://schemas.microsoft.com/office/drawing/2016/5/9/chartex" xmlns:cx4="http://schemas.microsoft.com/office/drawing/2016/5/10/chartex" xmlns:cx5="http://schemas.microsoft.com/office/drawing/2016/5/11/chartex" xmlns:cx6="http://schemas.microsoft.com/office/drawing/2016/5/12/chartex" xmlns:cx7="http://schemas.microsoft.com/office/drawing/2016/5/13/chartex" xmlns:cx8="http://schemas.microsoft.com/office/drawing/2016/5/14/chartex" xmlns:mc="http://schemas.openxmlformats.org/markup-compatibility/2006" xmlns:aink="http://schemas.microsoft.com/office/drawing/2016/ink" xmlns:am3d="http://schemas.microsoft.com/office/drawing/2017/model3d" xmlns:o="urn:schemas-microsoft-com:office:office" xmlns:r="http://schemas.openxmlformats.org/officeDocument/2006/relationships" xmlns:m="http://schemas.openxmlformats.org/officeDocument/2006/math" xmlns:v="urn:schemas-microsoft-com:vml" xmlns:wp14="http://schemas.microsoft.com/office/word/2010/wordprocessingDrawing" xmlns:wp="http://schemas.openxmlformats.org/drawingml/2006/wordprocessingDrawing" xmlns:w10="urn:schemas-microsoft-com:office:word" xmlns:w="http://schemas.openxmlformats.org/wordprocessingml/2006/main" xmlns:w14="http://schemas.microsoft.com/office/word/2010/wordml" xmlns:w15="http://schemas.microsoft.com/office/word/2012/wordml" xmlns:w16cex="http://schemas.microsoft.com/office/word/2018/wordml/cex" xmlns:w16cid="http://schemas.microsoft.com/office/word/2016/wordml/cid" xmlns:w16="http://schemas.microsoft.com/office/word/2018/wordml" xmlns:w16se="http://schemas.microsoft.com/office/word/2015/wordml/symex" xmlns:wpg="http://schemas.microsoft.com/office/word/2010/wordprocessingGroup" xmlns:wpi="http://schemas.microsoft.com/office/word/2010/wordprocessingInk" xmlns:wne="http://schemas.microsoft.com/office/word/2006/wordml" xmlns:wps="http://schemas.microsoft.com/office/word/2010/wordprocessingShape" mc:Ignorable="w14 w15 w16se w16cid w16 w16cex wp14">
   <w:abstractNum w:abstractNumId="0" w15:restartNumberingAfterBreak="0">
+    <w:nsid w:val="0D192F72"/>
+    <w:multiLevelType w:val="hybridMultilevel"/>
+    <w:tmpl w:val="AE4C199A"/>
+    <w:lvl w:ilvl="0" w:tplc="08090001">
+      <w:start w:val="1"/>
+      <w:numFmt w:val="bullet"/>
+      <w:lvlText w:val=""/>
+      <w:lvlJc w:val="left"/>
+      <w:pPr>
+        <w:ind w:left="720" w:hanging="360"/>
+      </w:pPr>
+      <w:rPr>
+        <w:rFonts w:ascii="Symbol" w:hAnsi="Symbol" w:hint="default"/>
+      </w:rPr>
+    </w:lvl>
+    <w:lvl w:ilvl="1" w:tplc="08090003" w:tentative="1">
+      <w:start w:val="1"/>
+      <w:numFmt w:val="bullet"/>
+      <w:lvlText w:val="o"/>
+      <w:lvlJc w:val="left"/>
+      <w:pPr>
+        <w:ind w:left="1440" w:hanging="360"/>
+      </w:pPr>
+      <w:rPr>
+        <w:rFonts w:ascii="Courier New" w:hAnsi="Courier New" w:cs="Courier New" w:hint="default"/>
+      </w:rPr>
+    </w:lvl>
+    <w:lvl w:ilvl="2" w:tplc="08090005" w:tentative="1">
+      <w:start w:val="1"/>
+      <w:numFmt w:val="bullet"/>
+      <w:lvlText w:val=""/>
+      <w:lvlJc w:val="left"/>
+      <w:pPr>
+        <w:ind w:left="2160" w:hanging="360"/>
+      </w:pPr>
+      <w:rPr>
+        <w:rFonts w:ascii="Wingdings" w:hAnsi="Wingdings" w:hint="default"/>
+      </w:rPr>
+    </w:lvl>
+    <w:lvl w:ilvl="3" w:tplc="08090001" w:tentative="1">
+      <w:start w:val="1"/>
+      <w:numFmt w:val="bullet"/>
+      <w:lvlText w:val=""/>
+      <w:lvlJc w:val="left"/>
+      <w:pPr>
+        <w:ind w:left="2880" w:hanging="360"/>
+      </w:pPr>
+      <w:rPr>
+        <w:rFonts w:ascii="Symbol" w:hAnsi="Symbol" w:hint="default"/>
+      </w:rPr>
+    </w:lvl>
+    <w:lvl w:ilvl="4" w:tplc="08090003" w:tentative="1">
+      <w:start w:val="1"/>
+      <w:numFmt w:val="bullet"/>
+      <w:lvlText w:val="o"/>
+      <w:lvlJc w:val="left"/>
+      <w:pPr>
+        <w:ind w:left="3600" w:hanging="360"/>
+      </w:pPr>
+      <w:rPr>
+        <w:rFonts w:ascii="Courier New" w:hAnsi="Courier New" w:cs="Courier New" w:hint="default"/>
+      </w:rPr>
+    </w:lvl>
+    <w:lvl w:ilvl="5" w:tplc="08090005" w:tentative="1">
+      <w:start w:val="1"/>
+      <w:numFmt w:val="bullet"/>
+      <w:lvlText w:val=""/>
+      <w:lvlJc w:val="left"/>
+      <w:pPr>
+        <w:ind w:left="4320" w:hanging="360"/>
+      </w:pPr>
+      <w:rPr>
+        <w:rFonts w:ascii="Wingdings" w:hAnsi="Wingdings" w:hint="default"/>
+      </w:rPr>
+    </w:lvl>
+    <w:lvl w:ilvl="6" w:tplc="08090001" w:tentative="1">
+      <w:start w:val="1"/>
+      <w:numFmt w:val="bullet"/>
+      <w:lvlText w:val=""/>
+      <w:lvlJc w:val="left"/>
+      <w:pPr>
+        <w:ind w:left="5040" w:hanging="360"/>
+      </w:pPr>
+      <w:rPr>
+        <w:rFonts w:ascii="Symbol" w:hAnsi="Symbol" w:hint="default"/>
+      </w:rPr>
+    </w:lvl>
+    <w:lvl w:ilvl="7" w:tplc="08090003" w:tentative="1">
+      <w:start w:val="1"/>
+      <w:numFmt w:val="bullet"/>
+      <w:lvlText w:val="o"/>
+      <w:lvlJc w:val="left"/>
+      <w:pPr>
+        <w:ind w:left="5760" w:hanging="360"/>
+      </w:pPr>
+      <w:rPr>
+        <w:rFonts w:ascii="Courier New" w:hAnsi="Courier New" w:cs="Courier New" w:hint="default"/>
+      </w:rPr>
+    </w:lvl>
+    <w:lvl w:ilvl="8" w:tplc="08090005" w:tentative="1">
+      <w:start w:val="1"/>
+      <w:numFmt w:val="bullet"/>
+      <w:lvlText w:val=""/>
+      <w:lvlJc w:val="left"/>
+      <w:pPr>
+        <w:ind w:left="6480" w:hanging="360"/>
+      </w:pPr>
+      <w:rPr>
+        <w:rFonts w:ascii="Wingdings" w:hAnsi="Wingdings" w:hint="default"/>
+      </w:rPr>
+    </w:lvl>
+  </w:abstractNum>
+  <w:abstractNum w:abstractNumId="1" w15:restartNumberingAfterBreak="0">
     <w:nsid w:val="139D14B3"/>
     <w:multiLevelType w:val="multilevel"/>
     <w:tmpl w:val="8B1C1F14"/>
@@ -1448,7 +1665,7 @@
       </w:rPr>
     </w:lvl>
   </w:abstractNum>
-  <w:abstractNum w:abstractNumId="1" w15:restartNumberingAfterBreak="0">
+  <w:abstractNum w:abstractNumId="2" w15:restartNumberingAfterBreak="0">
     <w:nsid w:val="14F955B3"/>
     <w:multiLevelType w:val="hybridMultilevel"/>
     <w:tmpl w:val="DE32B978"/>
@@ -1561,7 +1778,7 @@
       </w:rPr>
     </w:lvl>
   </w:abstractNum>
-  <w:abstractNum w:abstractNumId="2" w15:restartNumberingAfterBreak="0">
+  <w:abstractNum w:abstractNumId="3" w15:restartNumberingAfterBreak="0">
     <w:nsid w:val="25740EC4"/>
     <w:multiLevelType w:val="hybridMultilevel"/>
     <w:tmpl w:val="502AC844"/>
@@ -1674,7 +1891,7 @@
       </w:rPr>
     </w:lvl>
   </w:abstractNum>
-  <w:abstractNum w:abstractNumId="3" w15:restartNumberingAfterBreak="0">
+  <w:abstractNum w:abstractNumId="4" w15:restartNumberingAfterBreak="0">
     <w:nsid w:val="2CC82C50"/>
     <w:multiLevelType w:val="hybridMultilevel"/>
     <w:tmpl w:val="765038DE"/>
@@ -1787,7 +2004,7 @@
       </w:rPr>
     </w:lvl>
   </w:abstractNum>
-  <w:abstractNum w:abstractNumId="4" w15:restartNumberingAfterBreak="0">
+  <w:abstractNum w:abstractNumId="5" w15:restartNumberingAfterBreak="0">
     <w:nsid w:val="39DE3F7B"/>
     <w:multiLevelType w:val="hybridMultilevel"/>
     <w:tmpl w:val="07964CD4"/>
@@ -1873,7 +2090,7 @@
       </w:pPr>
     </w:lvl>
   </w:abstractNum>
-  <w:abstractNum w:abstractNumId="5" w15:restartNumberingAfterBreak="0">
+  <w:abstractNum w:abstractNumId="6" w15:restartNumberingAfterBreak="0">
     <w:nsid w:val="6B322D47"/>
     <w:multiLevelType w:val="hybridMultilevel"/>
     <w:tmpl w:val="9474C9A0"/>
@@ -1987,22 +2204,25 @@
     </w:lvl>
   </w:abstractNum>
   <w:num w:numId="1">
-    <w:abstractNumId w:val="0"/>
+    <w:abstractNumId w:val="1"/>
   </w:num>
   <w:num w:numId="2">
+    <w:abstractNumId w:val="5"/>
+  </w:num>
+  <w:num w:numId="3">
+    <w:abstractNumId w:val="6"/>
+  </w:num>
+  <w:num w:numId="4">
+    <w:abstractNumId w:val="3"/>
+  </w:num>
+  <w:num w:numId="5">
     <w:abstractNumId w:val="4"/>
   </w:num>
-  <w:num w:numId="3">
-    <w:abstractNumId w:val="5"/>
-  </w:num>
-  <w:num w:numId="4">
+  <w:num w:numId="6">
     <w:abstractNumId w:val="2"/>
   </w:num>
-  <w:num w:numId="5">
-    <w:abstractNumId w:val="3"/>
-  </w:num>
-  <w:num w:numId="6">
-    <w:abstractNumId w:val="1"/>
+  <w:num w:numId="7">
+    <w:abstractNumId w:val="0"/>
   </w:num>
 </w:numbering>
 </file>

</xml_diff>